<commit_message>
Reparatie - AnalyseDocument + Planning
</commit_message>
<xml_diff>
--- a/_____W16_Oplevering/Analyse Document.docx
+++ b/_____W16_Oplevering/Analyse Document.docx
@@ -10,7 +10,6 @@
           <w:lang w:val="en-US"/>
         </w:rPr>
       </w:pPr>
-      <w:proofErr w:type="spellStart"/>
       <w:r>
         <w:rPr>
           <w:sz w:val="56"/>
@@ -25,7 +24,6 @@
         </w:rPr>
         <w:t>e</w:t>
       </w:r>
-      <w:proofErr w:type="spellEnd"/>
       <w:r>
         <w:rPr>
           <w:sz w:val="56"/>
@@ -2662,15 +2660,7 @@
         <w:t>ensen. Wij gaan een vijf</w:t>
       </w:r>
       <w:r>
-        <w:t>tal applicaties ontwikkelen waardoor het zoal mogelijk is om media te sharen met andere gebruikers op het terrein, hierbij berichten te plaatsen, of de gedeelde media te voorzien van een ‘</w:t>
-      </w:r>
-      <w:proofErr w:type="spellStart"/>
-      <w:r>
-        <w:t>Like</w:t>
-      </w:r>
-      <w:proofErr w:type="spellEnd"/>
-      <w:r>
-        <w:t>’</w:t>
+        <w:t>tal applicaties ontwikkelen waardoor het zoal mogelijk is om media te sharen met andere gebruikers op het terrein, hierbij berichten te plaatsen, of de gedeelde media te voorzien van een ‘Like’</w:t>
       </w:r>
       <w:r>
         <w:t xml:space="preserve"> of een report</w:t>
@@ -2728,14 +2718,7 @@
       </w:r>
       <w:r>
         <w:tab/>
-      </w:r>
-      <w:proofErr w:type="spellStart"/>
-      <w:r>
-        <w:t>Social</w:t>
-      </w:r>
-      <w:proofErr w:type="spellEnd"/>
-      <w:r>
-        <w:t xml:space="preserve"> Media Event. Dit is het event waar </w:t>
+        <w:t xml:space="preserve">Social Media Event. Dit is het event waar </w:t>
       </w:r>
       <w:r>
         <w:t>sociale media  centraal staat. Onze producten worden</w:t>
@@ -2749,28 +2732,18 @@
         <w:pStyle w:val="Geenafstand"/>
         <w:ind w:left="708" w:hanging="708"/>
       </w:pPr>
-      <w:proofErr w:type="spellStart"/>
       <w:r>
         <w:rPr>
           <w:b/>
         </w:rPr>
         <w:t>Like</w:t>
       </w:r>
-      <w:proofErr w:type="spellEnd"/>
       <w:r>
         <w:t xml:space="preserve">: </w:t>
       </w:r>
       <w:r>
         <w:tab/>
-        <w:t xml:space="preserve">iets leuk vinden. Als men iets </w:t>
-      </w:r>
-      <w:proofErr w:type="spellStart"/>
-      <w:r>
-        <w:t>liked</w:t>
-      </w:r>
-      <w:proofErr w:type="spellEnd"/>
-      <w:r>
-        <w:t>, vindt men dit leuk en kunnen andere mensen zien dat jij het leuk vindt.</w:t>
+        <w:t>iets leuk vinden. Als men iets liked, vindt men dit leuk en kunnen andere mensen zien dat jij het leuk vindt.</w:t>
       </w:r>
     </w:p>
     <w:p>
@@ -2803,29 +2776,13 @@
         <w:t>hr. Sjaak</w:t>
       </w:r>
       <w:r>
-        <w:t xml:space="preserve"> </w:t>
-      </w:r>
-      <w:proofErr w:type="spellStart"/>
-      <w:r>
-        <w:t>Verwaaijen</w:t>
-      </w:r>
-      <w:proofErr w:type="spellEnd"/>
-      <w:r>
-        <w:t xml:space="preserve">. </w:t>
+        <w:t xml:space="preserve"> Verwaaijen. </w:t>
       </w:r>
       <w:r>
         <w:t>Afspraken kunnen</w:t>
       </w:r>
       <w:r>
-        <w:t xml:space="preserve"> ingepland worden in de agenda van Dhr. </w:t>
-      </w:r>
-      <w:proofErr w:type="spellStart"/>
-      <w:r>
-        <w:t>Verwaaijen</w:t>
-      </w:r>
-      <w:proofErr w:type="spellEnd"/>
-      <w:r>
-        <w:t xml:space="preserve"> waarbij</w:t>
+        <w:t xml:space="preserve"> ingepland worden in de agenda van Dhr. Verwaaijen waarbij</w:t>
       </w:r>
       <w:r>
         <w:t>,</w:t>
@@ -2878,232 +2835,184 @@
           <w:rFonts w:eastAsia="Arial" w:cs="Arial"/>
           <w:color w:val="000000"/>
         </w:rPr>
-        <w:t xml:space="preserve">Een groep vrienden uit het plaatsje Venlo had gehoord van het </w:t>
-      </w:r>
-      <w:proofErr w:type="spellStart"/>
+        <w:t>Een groep vrienden uit het plaatsje Venlo had gehoord van het Social Media Event(SME)</w:t>
+      </w:r>
       <w:r>
         <w:rPr>
           <w:rFonts w:eastAsia="Arial" w:cs="Arial"/>
           <w:color w:val="000000"/>
         </w:rPr>
-        <w:t>Social</w:t>
-      </w:r>
-      <w:proofErr w:type="spellEnd"/>
+        <w:t xml:space="preserve">. Het </w:t>
+      </w:r>
       <w:r>
         <w:rPr>
           <w:rFonts w:eastAsia="Arial" w:cs="Arial"/>
           <w:color w:val="000000"/>
         </w:rPr>
-        <w:t xml:space="preserve"> Media Event(SME)</w:t>
+        <w:t xml:space="preserve">leek </w:t>
       </w:r>
       <w:r>
         <w:rPr>
           <w:rFonts w:eastAsia="Arial" w:cs="Arial"/>
           <w:color w:val="000000"/>
         </w:rPr>
-        <w:t xml:space="preserve">. Het </w:t>
+        <w:t>hen</w:t>
       </w:r>
       <w:r>
         <w:rPr>
           <w:rFonts w:eastAsia="Arial" w:cs="Arial"/>
           <w:color w:val="000000"/>
         </w:rPr>
-        <w:t xml:space="preserve">leek </w:t>
+        <w:t xml:space="preserve"> wel leuk om daar naar toe te gaan met 6 mensen. Dus ze gingen zich zo snel mogelijk inschrijven voor het evenement zodat ze allemaal sowieso naar binnen kunnen. Binnen één uur was het ze allemaal gelukt om een kaartje te bestellen via de site. Iedereen op Tom en Henk na hadden gelij</w:t>
       </w:r>
       <w:r>
         <w:rPr>
           <w:rFonts w:eastAsia="Arial" w:cs="Arial"/>
           <w:color w:val="000000"/>
         </w:rPr>
-        <w:t>hen</w:t>
+        <w:t>k voor hun kaartje betaald. O</w:t>
       </w:r>
       <w:r>
         <w:rPr>
           <w:rFonts w:eastAsia="Arial" w:cs="Arial"/>
           <w:color w:val="000000"/>
         </w:rPr>
-        <w:t xml:space="preserve"> wel leuk om daar naar toe te gaan met 6 mensen. Dus ze gingen zich zo snel mogelijk inschrijven voor het evenement zodat ze allemaal sowieso naar binnen kunnen. Binnen één uur was het ze allemaal gelukt om een kaartje te bestellen via de site. Iedereen op Tom en Henk na hadden gelij</w:t>
+        <w:t xml:space="preserve">mdat Tom en Henk wat geld problemen hebben, kunnen ze nu nog niet betalen, maar ze zijn er allebei zeker van dat ze met het evenement het geld wel hebben en dus betalen ze op het evenement zelf wel. Alle jongens die betaald hebben, hebben een </w:t>
       </w:r>
       <w:r>
         <w:rPr>
           <w:rFonts w:eastAsia="Arial" w:cs="Arial"/>
           <w:color w:val="000000"/>
         </w:rPr>
-        <w:t>k voor hun kaartje betaald. O</w:t>
+        <w:t xml:space="preserve">polsbandje met barcode </w:t>
       </w:r>
       <w:r>
         <w:rPr>
           <w:rFonts w:eastAsia="Arial" w:cs="Arial"/>
           <w:color w:val="000000"/>
         </w:rPr>
-        <w:t xml:space="preserve">mdat Tom en Henk wat geld problemen hebben, kunnen ze nu nog niet betalen, maar ze zijn er allebei zeker van dat ze met het evenement het geld wel hebben en dus betalen ze op het evenement zelf wel. Alle jongens die betaald hebben, hebben een </w:t>
+        <w:t xml:space="preserve">gekregen. Deze </w:t>
       </w:r>
       <w:r>
         <w:rPr>
           <w:rFonts w:eastAsia="Arial" w:cs="Arial"/>
           <w:color w:val="000000"/>
         </w:rPr>
-        <w:t xml:space="preserve">polsbandje met barcode </w:t>
+        <w:t>barcode</w:t>
       </w:r>
       <w:r>
         <w:rPr>
           <w:rFonts w:eastAsia="Arial" w:cs="Arial"/>
           <w:color w:val="000000"/>
         </w:rPr>
-        <w:t xml:space="preserve">gekregen. Deze </w:t>
-      </w:r>
-      <w:r>
+        <w:t xml:space="preserve"> is hun toegang tot het terrein, dus die moeten ze meenemen naar het event en de hele dag bij zich houden.</w:t>
+      </w:r>
+    </w:p>
+    <w:p>
+      <w:pPr>
+        <w:spacing w:after="0"/>
         <w:rPr>
           <w:rFonts w:eastAsia="Arial" w:cs="Arial"/>
           <w:color w:val="000000"/>
         </w:rPr>
-        <w:t>barcode</w:t>
-      </w:r>
+      </w:pPr>
       <w:r>
         <w:rPr>
           <w:rFonts w:eastAsia="Arial" w:cs="Arial"/>
           <w:color w:val="000000"/>
         </w:rPr>
-        <w:t xml:space="preserve"> is hun toegang tot het terrein, dus die moeten ze meenemen naar het event en de hele dag bij zich houden.</w:t>
-      </w:r>
-    </w:p>
-    <w:p>
-      <w:pPr>
-        <w:spacing w:after="0"/>
+        <w:t>De dag is aangekomen, ze kunnen eindelijk naar het evenement toe. Ze hebben er allemaal super veel zin in. Eenmaal op de terrein aangekomen sluiten de vrienden in de rij aan om hun toelatings-</w:t>
+      </w:r>
+      <w:r>
         <w:rPr>
           <w:rFonts w:eastAsia="Arial" w:cs="Arial"/>
           <w:color w:val="000000"/>
         </w:rPr>
-      </w:pPr>
+        <w:t>barcode</w:t>
+      </w:r>
       <w:r>
         <w:rPr>
           <w:rFonts w:eastAsia="Arial" w:cs="Arial"/>
           <w:color w:val="000000"/>
         </w:rPr>
-        <w:t>De dag is aangekomen, ze kunnen eindelijk naar het evenement toe. Ze hebben er allemaal super veel zin in. Eenmaal op de terrein aangekomen sluiten de vrienden in de rij aan om hun toelatings-</w:t>
+        <w:t xml:space="preserve"> te kunnen laten zien om binnen te mogen. Tom en Henk moesten nog eerst naar de service balie om te betalen, zodat ook zei een </w:t>
       </w:r>
       <w:r>
         <w:rPr>
           <w:rFonts w:eastAsia="Arial" w:cs="Arial"/>
           <w:color w:val="000000"/>
         </w:rPr>
-        <w:t>barcode</w:t>
+        <w:t>polsbandje</w:t>
       </w:r>
       <w:r>
         <w:rPr>
           <w:rFonts w:eastAsia="Arial" w:cs="Arial"/>
           <w:color w:val="000000"/>
         </w:rPr>
-        <w:t xml:space="preserve"> te kunnen laten zien om binnen te mogen. Tom en Henk moesten nog eerst naar de service balie om te betalen, zodat ook zei een </w:t>
-      </w:r>
-      <w:r>
+        <w:t xml:space="preserve"> kregen waarmee ze het terrein op mochten.</w:t>
+      </w:r>
+    </w:p>
+    <w:p>
+      <w:pPr>
+        <w:spacing w:after="0"/>
         <w:rPr>
           <w:rFonts w:eastAsia="Arial" w:cs="Arial"/>
           <w:color w:val="000000"/>
         </w:rPr>
-        <w:t>polsbandje</w:t>
-      </w:r>
+      </w:pPr>
       <w:r>
         <w:rPr>
           <w:rFonts w:eastAsia="Arial" w:cs="Arial"/>
           <w:color w:val="000000"/>
         </w:rPr>
-        <w:t xml:space="preserve"> kregen waarmee ze het terrein op mochten.</w:t>
-      </w:r>
-    </w:p>
-    <w:p>
-      <w:pPr>
-        <w:spacing w:after="0"/>
+        <w:t xml:space="preserve">Het eerste wat de vrienden gaan doen, is hun kampeerplek zoeken en daar al hun spullen neerleggen. Nadat alle vrienden de kampeerplek hebben gevonden en hun spullen hebben uitgestald, gaan ze eerst het kampeerterrein verkennen om te zien waar ze alles kunnen vinden wat ze nog nodig gaan hebben. Ondertussen gaan ze al heel enthousiast foto’s en video's maken die ze vervolgens gelijk om de media-sharing applicatie zetten. De vriendengroep heeft het gelijk helemaal naar hun zin. </w:t>
+      </w:r>
+      <w:r>
         <w:rPr>
           <w:rFonts w:eastAsia="Arial" w:cs="Arial"/>
           <w:color w:val="000000"/>
         </w:rPr>
-      </w:pPr>
+        <w:br/>
+        <w:t xml:space="preserve">Na een lange dag op de camping zijn de vrienden helemaal op. Dus ze bedachten om een tv scherm en een dvd-speler te gaan halen bij het materiaal verhuur zodat ze samen met zijn allen een rustige avond konden hebben. Zodat ze de dag erna weer fit zijn en er weer tegen aan kunnen. Bert en Jan offerden zichzelf op om de spullen te gaan huren bij het materiaalverhuur. Toen ze eenmaal bij het materiaalverhuur waren vroegen de 2 vrienden om een tv-scherm en een dvd-speler te kunnen huren. De man achter de balie vertelden hun dat allebei de dingen nog op voorraad waren en dat ze dus hun </w:t>
+      </w:r>
       <w:r>
         <w:rPr>
           <w:rFonts w:eastAsia="Arial" w:cs="Arial"/>
           <w:color w:val="000000"/>
         </w:rPr>
-        <w:t>Het eerste wat de vrienden gaan doen, is hun kampeerplek zoeken en daar al hun spullen neerleggen. Nadat alle vrienden de kampeerplek hebben gevonden en hun spullen hebben uitgestald, gaan ze eerst het kampeerterrein verkennen om te zien waar ze alles kunnen vinden wat ze nog nodig gaan hebben. Ondertussen gaan ze al heel enthousiast foto’s en video's maken die ze vervolgens gelijk om de media-</w:t>
-      </w:r>
-      <w:proofErr w:type="spellStart"/>
+        <w:t>polsbandje</w:t>
+      </w:r>
       <w:r>
         <w:rPr>
           <w:rFonts w:eastAsia="Arial" w:cs="Arial"/>
           <w:color w:val="000000"/>
         </w:rPr>
-        <w:t>sharing</w:t>
-      </w:r>
-      <w:proofErr w:type="spellEnd"/>
+        <w:t xml:space="preserve"> even moesten geven zodat ze het op hun naam kunnen zetten. Na een rustige avond voor de tv, waren de vrienden fit en klaar om er weer een hele dag er tegenaan te gaan. Ze hadden een bericht langs zien komen op de sharing applicatie waarin stond dat er tussen 8.00 uur en 9.00 uur  ontbijt voor de halve prijs was. De jongens waren dus vroeg opgestaan om van dit goedkope ontbijt te genieten en met nog de hele dag voor de boeg gingen ze verder met foto’s en filmpjes maken en feest vieren met alle andere mensen die op het evenement waren. Na weer een hele dag was het voor de vrienden voorbij en moesten ze naar huis gaan. Na het opruimen van hun spullen en na alles ingepakt te hebben gingen de vrienden eerst terug naar het materiaalverhuur om de tv en de dvd-speler terug te brengen en vervolgens liepen ze richting de uitgang. Nadat de jongens hun </w:t>
+      </w:r>
       <w:r>
         <w:rPr>
           <w:rFonts w:eastAsia="Arial" w:cs="Arial"/>
           <w:color w:val="000000"/>
         </w:rPr>
-        <w:t xml:space="preserve"> applicatie zetten. De vriendengroep heeft het gelijk helemaal naar hun zin. </w:t>
+        <w:t>polsbandje</w:t>
       </w:r>
       <w:r>
         <w:rPr>
           <w:rFonts w:eastAsia="Arial" w:cs="Arial"/>
           <w:color w:val="000000"/>
         </w:rPr>
-        <w:br/>
-        <w:t xml:space="preserve">Na een lange dag op de camping zijn de vrienden helemaal op. Dus ze bedachten om een tv scherm en een dvd-speler te gaan halen bij het materiaal verhuur zodat ze samen met zijn allen een rustige avond konden hebben. Zodat ze de dag erna weer fit zijn en er weer tegen aan kunnen. Bert en Jan offerden zichzelf op om de spullen te gaan huren bij het materiaalverhuur. Toen ze eenmaal bij het materiaalverhuur waren vroegen de 2 vrienden om een tv-scherm en een dvd-speler te kunnen huren. De man achter de balie vertelden hun dat allebei de dingen nog op voorraad waren en dat ze dus hun </w:t>
-      </w:r>
+        <w:t xml:space="preserve"> weer ingeleverd hadden was het event voor hen voorbij.</w:t>
+      </w:r>
+    </w:p>
+    <w:p>
+      <w:pPr>
+        <w:spacing w:after="0"/>
+      </w:pPr>
       <w:r>
         <w:rPr>
           <w:rFonts w:eastAsia="Arial" w:cs="Arial"/>
           <w:color w:val="000000"/>
         </w:rPr>
-        <w:t>polsbandje</w:t>
-      </w:r>
-      <w:r>
-        <w:rPr>
-          <w:rFonts w:eastAsia="Arial" w:cs="Arial"/>
-          <w:color w:val="000000"/>
-        </w:rPr>
-        <w:t xml:space="preserve"> even moesten geven zodat ze het op hun naam kunnen zetten. Na een rustige avond voor de tv, waren de vrienden fit en klaar om er weer een hele dag er tegenaan te gaan. Ze hadden een bericht langs zien komen op de </w:t>
-      </w:r>
-      <w:proofErr w:type="spellStart"/>
-      <w:r>
-        <w:rPr>
-          <w:rFonts w:eastAsia="Arial" w:cs="Arial"/>
-          <w:color w:val="000000"/>
-        </w:rPr>
-        <w:t>sharing</w:t>
-      </w:r>
-      <w:proofErr w:type="spellEnd"/>
-      <w:r>
-        <w:rPr>
-          <w:rFonts w:eastAsia="Arial" w:cs="Arial"/>
-          <w:color w:val="000000"/>
-        </w:rPr>
-        <w:t xml:space="preserve"> applicatie waarin stond dat er tussen 8.00 uur en 9.00 uur  ontbijt voor de halve prijs was. De jongens waren dus vroeg opgestaan om van dit goedkope ontbijt te genieten en met nog de hele dag voor de boeg gingen ze verder met foto’s en filmpjes maken en feest vieren met alle andere mensen die op het evenement waren. Na weer een hele dag was het voor de vrienden voorbij en moesten ze naar huis gaan. Na het opruimen van hun spullen en na alles ingepakt te hebben gingen de vrienden eerst terug naar het materiaalverhuur om de tv en de dvd-speler terug te brengen en vervolgens liepen ze richting de uitgang. Nadat de jongens hun </w:t>
-      </w:r>
-      <w:r>
-        <w:rPr>
-          <w:rFonts w:eastAsia="Arial" w:cs="Arial"/>
-          <w:color w:val="000000"/>
-        </w:rPr>
-        <w:t>polsbandje</w:t>
-      </w:r>
-      <w:r>
-        <w:rPr>
-          <w:rFonts w:eastAsia="Arial" w:cs="Arial"/>
-          <w:color w:val="000000"/>
-        </w:rPr>
-        <w:t xml:space="preserve"> weer ingeleverd hadden was het event voor hen voorbij.</w:t>
-      </w:r>
-    </w:p>
-    <w:p>
-      <w:pPr>
-        <w:spacing w:after="0"/>
-      </w:pPr>
-      <w:r>
-        <w:rPr>
-          <w:rFonts w:eastAsia="Arial" w:cs="Arial"/>
-          <w:color w:val="000000"/>
-        </w:rPr>
         <w:t>De hele rit naar huis hadden de jongens het erover hoe leuk het moet zijn om zo’n event te mogen organiseren dus waren ze gaan zoeken hoe het SME georganiseerd was en zo kwamen ze er achter dat het evenement was georganiseerd via een ander bedrijf genaamd ICT4Events. Nadat zij contact opgenomen hadden met dit bedrijf, had het bedrijf voor hen een naam gegenereerd waarmee ze op een applicatie van dat bedrijf konden inloggen. Op deze applicatie is het voor de jongens mogelijk om zelf een event aan te maken.</w:t>
       </w:r>
     </w:p>
@@ -3115,62 +3024,31 @@
         </w:rPr>
       </w:pPr>
       <w:bookmarkStart w:id="4" w:name="_Toc413416853"/>
-      <w:proofErr w:type="spellStart"/>
+      <w:bookmarkStart w:id="5" w:name="_GoBack"/>
       <w:r>
         <w:rPr>
           <w:lang w:val="en-US"/>
         </w:rPr>
         <w:lastRenderedPageBreak/>
-        <w:t>Functionele</w:t>
-      </w:r>
-      <w:proofErr w:type="spellEnd"/>
-      <w:r>
+        <w:t>Functionele eisen</w:t>
+      </w:r>
+      <w:bookmarkEnd w:id="4"/>
+    </w:p>
+    <w:p>
+      <w:pPr>
+        <w:pStyle w:val="Kop2"/>
         <w:rPr>
           <w:lang w:val="en-US"/>
         </w:rPr>
-        <w:t xml:space="preserve"> </w:t>
-      </w:r>
-      <w:proofErr w:type="spellStart"/>
+      </w:pPr>
+      <w:bookmarkStart w:id="6" w:name="_Toc413416854"/>
       <w:r>
         <w:rPr>
           <w:lang w:val="en-US"/>
         </w:rPr>
-        <w:t>eisen</w:t>
-      </w:r>
-      <w:bookmarkEnd w:id="4"/>
-      <w:proofErr w:type="spellEnd"/>
-    </w:p>
-    <w:p>
-      <w:pPr>
-        <w:pStyle w:val="Kop2"/>
-        <w:rPr>
-          <w:lang w:val="en-US"/>
-        </w:rPr>
-      </w:pPr>
-      <w:bookmarkStart w:id="5" w:name="_Toc413416854"/>
-      <w:proofErr w:type="spellStart"/>
-      <w:r>
-        <w:rPr>
-          <w:lang w:val="en-US"/>
-        </w:rPr>
-        <w:t>MoSCoW</w:t>
-      </w:r>
-      <w:proofErr w:type="spellEnd"/>
-      <w:r>
-        <w:rPr>
-          <w:lang w:val="en-US"/>
-        </w:rPr>
-        <w:t xml:space="preserve"> </w:t>
-      </w:r>
-      <w:proofErr w:type="spellStart"/>
-      <w:r>
-        <w:rPr>
-          <w:lang w:val="en-US"/>
-        </w:rPr>
-        <w:t>analyse</w:t>
-      </w:r>
-      <w:bookmarkEnd w:id="5"/>
-      <w:proofErr w:type="spellEnd"/>
+        <w:t>MoSCoW analyse</w:t>
+      </w:r>
+      <w:bookmarkEnd w:id="6"/>
     </w:p>
     <w:p>
       <w:pPr>
@@ -3189,7 +3067,7 @@
           <w:lang w:val="en-US"/>
         </w:rPr>
       </w:pPr>
-      <w:bookmarkStart w:id="6" w:name="_Toc413416855"/>
+      <w:bookmarkStart w:id="7" w:name="_Toc413416855"/>
       <w:r>
         <w:rPr>
           <w:rFonts w:eastAsia="Calibri"/>
@@ -3197,7 +3075,7 @@
         </w:rPr>
         <w:t>Must haves</w:t>
       </w:r>
-      <w:bookmarkEnd w:id="6"/>
+      <w:bookmarkEnd w:id="7"/>
     </w:p>
     <w:p>
       <w:pPr>
@@ -3241,7 +3119,19 @@
         <w:rPr>
           <w:rFonts w:ascii="Calibri" w:eastAsia="Calibri" w:hAnsi="Calibri" w:cs="Calibri"/>
         </w:rPr>
-        <w:t>Bezoekers kunnen media van verschillende mediatypen delen op het systeem, dus zowel uploaden als downloaden.</w:t>
+        <w:t>Bezoekers kunnen media van verschillende me</w:t>
+      </w:r>
+      <w:r>
+        <w:rPr>
+          <w:rFonts w:ascii="Calibri" w:eastAsia="Calibri" w:hAnsi="Calibri" w:cs="Calibri"/>
+        </w:rPr>
+        <w:t>diatypen delen op het systeem, uploaden dus</w:t>
+      </w:r>
+      <w:r>
+        <w:rPr>
+          <w:rFonts w:ascii="Calibri" w:eastAsia="Calibri" w:hAnsi="Calibri" w:cs="Calibri"/>
+        </w:rPr>
+        <w:t>.</w:t>
       </w:r>
     </w:p>
     <w:p>
@@ -3336,21 +3226,7 @@
         <w:rPr>
           <w:rFonts w:ascii="Calibri" w:eastAsia="Calibri" w:hAnsi="Calibri" w:cs="Calibri"/>
         </w:rPr>
-        <w:t xml:space="preserve">Er moeten </w:t>
-      </w:r>
-      <w:proofErr w:type="spellStart"/>
-      <w:r>
-        <w:rPr>
-          <w:rFonts w:ascii="Calibri" w:eastAsia="Calibri" w:hAnsi="Calibri" w:cs="Calibri"/>
-        </w:rPr>
-        <w:t>reports</w:t>
-      </w:r>
-      <w:proofErr w:type="spellEnd"/>
-      <w:r>
-        <w:rPr>
-          <w:rFonts w:ascii="Calibri" w:eastAsia="Calibri" w:hAnsi="Calibri" w:cs="Calibri"/>
-        </w:rPr>
-        <w:t xml:space="preserve"> ingediend kunnen worden.</w:t>
+        <w:t>Er moeten reports ingediend kunnen worden.</w:t>
       </w:r>
     </w:p>
     <w:p>
@@ -3690,57 +3566,6 @@
     </w:p>
     <w:p>
       <w:pPr>
-        <w:numPr>
-          <w:ilvl w:val="0"/>
-          <w:numId w:val="4"/>
-        </w:numPr>
-        <w:spacing w:after="0" w:line="240" w:lineRule="auto"/>
-        <w:ind w:left="720" w:hanging="360"/>
-        <w:rPr>
-          <w:rFonts w:ascii="Calibri" w:eastAsia="Calibri" w:hAnsi="Calibri" w:cs="Calibri"/>
-        </w:rPr>
-      </w:pPr>
-      <w:r>
-        <w:rPr>
-          <w:rFonts w:ascii="Calibri" w:eastAsia="Calibri" w:hAnsi="Calibri" w:cs="Calibri"/>
-        </w:rPr>
-        <w:t xml:space="preserve">Reserveringen </w:t>
-      </w:r>
-      <w:proofErr w:type="spellStart"/>
-      <w:r>
-        <w:rPr>
-          <w:rFonts w:ascii="Calibri" w:eastAsia="Calibri" w:hAnsi="Calibri" w:cs="Calibri"/>
-        </w:rPr>
-        <w:t>realtime</w:t>
-      </w:r>
-      <w:proofErr w:type="spellEnd"/>
-      <w:r>
-        <w:rPr>
-          <w:rFonts w:ascii="Calibri" w:eastAsia="Calibri" w:hAnsi="Calibri" w:cs="Calibri"/>
-        </w:rPr>
-        <w:tab/>
-      </w:r>
-      <w:r>
-        <w:rPr>
-          <w:rFonts w:ascii="Calibri" w:eastAsia="Calibri" w:hAnsi="Calibri" w:cs="Calibri"/>
-        </w:rPr>
-        <w:t xml:space="preserve"> bekijken (</w:t>
-      </w:r>
-      <w:r>
-        <w:rPr>
-          <w:rFonts w:ascii="Calibri" w:eastAsia="Calibri" w:hAnsi="Calibri" w:cs="Calibri"/>
-        </w:rPr>
-        <w:t>Barcode</w:t>
-      </w:r>
-      <w:r>
-        <w:rPr>
-          <w:rFonts w:ascii="Calibri" w:eastAsia="Calibri" w:hAnsi="Calibri" w:cs="Calibri"/>
-        </w:rPr>
-        <w:t>).</w:t>
-      </w:r>
-    </w:p>
-    <w:p>
-      <w:pPr>
         <w:spacing w:after="0" w:line="240" w:lineRule="auto"/>
         <w:rPr>
           <w:rFonts w:ascii="Calibri" w:eastAsia="Calibri" w:hAnsi="Calibri" w:cs="Calibri"/>
@@ -3838,7 +3663,7 @@
           <w:lang w:val="en-US"/>
         </w:rPr>
       </w:pPr>
-      <w:bookmarkStart w:id="7" w:name="_Toc413416856"/>
+      <w:bookmarkStart w:id="8" w:name="_Toc413416856"/>
       <w:r>
         <w:rPr>
           <w:rFonts w:eastAsia="Calibri"/>
@@ -3846,7 +3671,7 @@
         </w:rPr>
         <w:t>Should haves</w:t>
       </w:r>
-      <w:bookmarkEnd w:id="7"/>
+      <w:bookmarkEnd w:id="8"/>
     </w:p>
     <w:p>
       <w:pPr>
@@ -3905,19 +3730,11 @@
           <w:rFonts w:ascii="Calibri" w:eastAsia="Calibri" w:hAnsi="Calibri" w:cs="Calibri"/>
         </w:rPr>
       </w:pPr>
-      <w:proofErr w:type="spellStart"/>
-      <w:r>
-        <w:rPr>
-          <w:rFonts w:ascii="Calibri" w:eastAsia="Calibri" w:hAnsi="Calibri" w:cs="Calibri"/>
-        </w:rPr>
-        <w:t>Reports</w:t>
-      </w:r>
-      <w:proofErr w:type="spellEnd"/>
-      <w:r>
-        <w:rPr>
-          <w:rFonts w:ascii="Calibri" w:eastAsia="Calibri" w:hAnsi="Calibri" w:cs="Calibri"/>
-        </w:rPr>
-        <w:t xml:space="preserve"> worden automatisch bijgehouden en opgelost.</w:t>
+      <w:r>
+        <w:rPr>
+          <w:rFonts w:ascii="Calibri" w:eastAsia="Calibri" w:hAnsi="Calibri" w:cs="Calibri"/>
+        </w:rPr>
+        <w:t>Reports worden automatisch bijgehouden en opgelost.</w:t>
       </w:r>
     </w:p>
     <w:p>
@@ -3955,22 +3772,7 @@
         <w:rPr>
           <w:rFonts w:ascii="Calibri" w:eastAsia="Calibri" w:hAnsi="Calibri" w:cs="Calibri"/>
         </w:rPr>
-        <w:lastRenderedPageBreak/>
-        <w:t xml:space="preserve">Bestanden en berichten moeten </w:t>
-      </w:r>
-      <w:proofErr w:type="spellStart"/>
-      <w:r>
-        <w:rPr>
-          <w:rFonts w:ascii="Calibri" w:eastAsia="Calibri" w:hAnsi="Calibri" w:cs="Calibri"/>
-        </w:rPr>
-        <w:t>likes</w:t>
-      </w:r>
-      <w:proofErr w:type="spellEnd"/>
-      <w:r>
-        <w:rPr>
-          <w:rFonts w:ascii="Calibri" w:eastAsia="Calibri" w:hAnsi="Calibri" w:cs="Calibri"/>
-        </w:rPr>
-        <w:t xml:space="preserve"> kunnen krijgen.</w:t>
+        <w:t>Bestanden en berichten moeten likes kunnen krijgen.</w:t>
       </w:r>
     </w:p>
     <w:p>
@@ -3989,21 +3791,7 @@
         <w:rPr>
           <w:rFonts w:ascii="Calibri" w:eastAsia="Calibri" w:hAnsi="Calibri" w:cs="Calibri"/>
         </w:rPr>
-        <w:t xml:space="preserve">Bezoekers kunnen elkaars berichten en bestanden </w:t>
-      </w:r>
-      <w:proofErr w:type="spellStart"/>
-      <w:r>
-        <w:rPr>
-          <w:rFonts w:ascii="Calibri" w:eastAsia="Calibri" w:hAnsi="Calibri" w:cs="Calibri"/>
-        </w:rPr>
-        <w:t>liken</w:t>
-      </w:r>
-      <w:proofErr w:type="spellEnd"/>
-      <w:r>
-        <w:rPr>
-          <w:rFonts w:ascii="Calibri" w:eastAsia="Calibri" w:hAnsi="Calibri" w:cs="Calibri"/>
-        </w:rPr>
-        <w:t>.</w:t>
+        <w:t>Bezoekers kunnen elkaars berichten en bestanden liken.</w:t>
       </w:r>
     </w:p>
     <w:p>
@@ -4132,7 +3920,7 @@
           <w:lang w:val="en-US"/>
         </w:rPr>
       </w:pPr>
-      <w:bookmarkStart w:id="8" w:name="_Toc413416857"/>
+      <w:bookmarkStart w:id="9" w:name="_Toc413416857"/>
       <w:r>
         <w:rPr>
           <w:rFonts w:eastAsia="Calibri"/>
@@ -4140,7 +3928,7 @@
         </w:rPr>
         <w:t>Could haves</w:t>
       </w:r>
-      <w:bookmarkEnd w:id="8"/>
+      <w:bookmarkEnd w:id="9"/>
     </w:p>
     <w:p>
       <w:pPr>
@@ -4326,7 +4114,7 @@
           <w:lang w:val="en-US"/>
         </w:rPr>
       </w:pPr>
-      <w:bookmarkStart w:id="9" w:name="_Toc413416858"/>
+      <w:bookmarkStart w:id="10" w:name="_Toc413416858"/>
       <w:r>
         <w:rPr>
           <w:rFonts w:eastAsia="Calibri"/>
@@ -4348,7 +4136,7 @@
         </w:rPr>
         <w:t>haves</w:t>
       </w:r>
-      <w:bookmarkEnd w:id="9"/>
+      <w:bookmarkEnd w:id="10"/>
     </w:p>
     <w:p>
       <w:pPr>
@@ -4392,21 +4180,7 @@
         <w:rPr>
           <w:rFonts w:ascii="Calibri" w:eastAsia="Calibri" w:hAnsi="Calibri" w:cs="Calibri"/>
         </w:rPr>
-        <w:t xml:space="preserve">Een lijst met top aantal </w:t>
-      </w:r>
-      <w:proofErr w:type="spellStart"/>
-      <w:r>
-        <w:rPr>
-          <w:rFonts w:ascii="Calibri" w:eastAsia="Calibri" w:hAnsi="Calibri" w:cs="Calibri"/>
-        </w:rPr>
-        <w:t>gelikete</w:t>
-      </w:r>
-      <w:proofErr w:type="spellEnd"/>
-      <w:r>
-        <w:rPr>
-          <w:rFonts w:ascii="Calibri" w:eastAsia="Calibri" w:hAnsi="Calibri" w:cs="Calibri"/>
-        </w:rPr>
-        <w:t xml:space="preserve"> bestanden.</w:t>
+        <w:t>Een lijst met top aantal gelikete bestanden.</w:t>
       </w:r>
     </w:p>
     <w:p>
@@ -4466,24 +4240,8 @@
         <w:rPr>
           <w:rFonts w:ascii="Calibri" w:eastAsia="Calibri" w:hAnsi="Calibri" w:cs="Calibri"/>
         </w:rPr>
-        <w:t xml:space="preserve"> toegekend nadat je een E-Ticket </w:t>
-      </w:r>
-      <w:proofErr w:type="spellStart"/>
-      <w:r>
-        <w:rPr>
-          <w:rFonts w:ascii="Calibri" w:eastAsia="Calibri" w:hAnsi="Calibri" w:cs="Calibri"/>
-        </w:rPr>
-        <w:t>inscant</w:t>
-      </w:r>
-      <w:proofErr w:type="spellEnd"/>
-      <w:r>
-        <w:rPr>
-          <w:rFonts w:ascii="Calibri" w:eastAsia="Calibri" w:hAnsi="Calibri" w:cs="Calibri"/>
-        </w:rPr>
-        <w:t>.</w:t>
-      </w:r>
-      <w:bookmarkStart w:id="10" w:name="_GoBack"/>
-      <w:bookmarkEnd w:id="10"/>
+        <w:t xml:space="preserve"> toegekend nadat je een E-Ticket inscant.</w:t>
+      </w:r>
     </w:p>
     <w:p>
       <w:pPr>
@@ -4595,6 +4353,7 @@
         <w:t>Meerdere locaties kunnen worden gebruikt voor events.</w:t>
       </w:r>
     </w:p>
+    <w:bookmarkEnd w:id="5"/>
     <w:p>
       <w:pPr>
         <w:pStyle w:val="Geenafstand"/>
@@ -5536,13 +5295,8 @@
           </w:tcPr>
           <w:p>
             <w:r>
-              <w:t xml:space="preserve">Media </w:t>
-            </w:r>
-            <w:proofErr w:type="spellStart"/>
-            <w:r>
-              <w:t>liken</w:t>
-            </w:r>
-            <w:proofErr w:type="spellEnd"/>
+              <w:t>Media liken</w:t>
+            </w:r>
           </w:p>
         </w:tc>
       </w:tr>
@@ -5563,13 +5317,8 @@
           </w:tcPr>
           <w:p>
             <w:r>
-              <w:t xml:space="preserve">De actor kan media </w:t>
-            </w:r>
-            <w:proofErr w:type="spellStart"/>
-            <w:r>
-              <w:t>liken</w:t>
-            </w:r>
-            <w:proofErr w:type="spellEnd"/>
+              <w:t>De actor kan media liken</w:t>
+            </w:r>
           </w:p>
         </w:tc>
       </w:tr>
@@ -5648,15 +5397,7 @@
               <w:pStyle w:val="Geenafstand"/>
             </w:pPr>
             <w:r>
-              <w:t xml:space="preserve">2. De actor klikt op </w:t>
-            </w:r>
-            <w:proofErr w:type="spellStart"/>
-            <w:r>
-              <w:t>liken</w:t>
-            </w:r>
-            <w:proofErr w:type="spellEnd"/>
-            <w:r>
-              <w:t>.</w:t>
+              <w:t>2. De actor klikt op liken.</w:t>
             </w:r>
           </w:p>
           <w:p>
@@ -5664,15 +5405,7 @@
               <w:pStyle w:val="Geenafstand"/>
             </w:pPr>
             <w:r>
-              <w:t xml:space="preserve">3. De actor bevestigt dat hij wil </w:t>
-            </w:r>
-            <w:proofErr w:type="spellStart"/>
-            <w:r>
-              <w:t>liken</w:t>
-            </w:r>
-            <w:proofErr w:type="spellEnd"/>
-            <w:r>
-              <w:t>.</w:t>
+              <w:t>3. De actor bevestigt dat hij wil liken.</w:t>
             </w:r>
           </w:p>
           <w:p>
@@ -5680,15 +5413,7 @@
               <w:pStyle w:val="Geenafstand"/>
             </w:pPr>
             <w:r>
-              <w:t xml:space="preserve">4. De media wordt </w:t>
-            </w:r>
-            <w:proofErr w:type="spellStart"/>
-            <w:r>
-              <w:t>geliked</w:t>
-            </w:r>
-            <w:proofErr w:type="spellEnd"/>
-            <w:r>
-              <w:t>.</w:t>
+              <w:t>4. De media wordt geliked.</w:t>
             </w:r>
           </w:p>
           <w:p>
@@ -5733,15 +5458,7 @@
           </w:tcPr>
           <w:p>
             <w:r>
-              <w:t xml:space="preserve">Bij de geselecteerde media komt een </w:t>
-            </w:r>
-            <w:proofErr w:type="spellStart"/>
-            <w:r>
-              <w:t>like</w:t>
-            </w:r>
-            <w:proofErr w:type="spellEnd"/>
-            <w:r>
-              <w:t>.</w:t>
+              <w:t>Bij de geselecteerde media komt een like.</w:t>
             </w:r>
           </w:p>
         </w:tc>
@@ -6264,13 +5981,8 @@
             <w:tcW w:w="7259" w:type="dxa"/>
           </w:tcPr>
           <w:p>
-            <w:proofErr w:type="spellStart"/>
-            <w:r>
-              <w:t>Plaatsprijs</w:t>
-            </w:r>
-            <w:proofErr w:type="spellEnd"/>
-            <w:r>
-              <w:t xml:space="preserve"> aanpassen</w:t>
+            <w:r>
+              <w:t>Plaatsprijs aanpassen</w:t>
             </w:r>
           </w:p>
         </w:tc>
@@ -6702,15 +6414,7 @@
               <w:t>barcode</w:t>
             </w:r>
             <w:r>
-              <w:t xml:space="preserve"> </w:t>
-            </w:r>
-            <w:proofErr w:type="spellStart"/>
-            <w:r>
-              <w:t>gescant</w:t>
-            </w:r>
-            <w:proofErr w:type="spellEnd"/>
-            <w:r>
-              <w:t xml:space="preserve"> is, ontvangt het product en in het systeem wordt het product uitgeleend.</w:t>
+              <w:t xml:space="preserve"> gescant is, ontvangt het product en in het systeem wordt het product uitgeleend.</w:t>
             </w:r>
           </w:p>
         </w:tc>
@@ -7697,15 +7401,7 @@
           </w:tcPr>
           <w:p>
             <w:r>
-              <w:t xml:space="preserve">De actor kan gegevens invoeren die aan zijn plaats/spullen/medewerkers </w:t>
-            </w:r>
-            <w:proofErr w:type="spellStart"/>
-            <w:r>
-              <w:t>etc</w:t>
-            </w:r>
-            <w:proofErr w:type="spellEnd"/>
-            <w:r>
-              <w:t xml:space="preserve"> zijn gebonden (bv het aantal plaatsten).</w:t>
+              <w:t>De actor kan gegevens invoeren die aan zijn plaats/spullen/medewerkers etc zijn gebonden (bv het aantal plaatsten).</w:t>
             </w:r>
           </w:p>
         </w:tc>
@@ -8077,20 +7773,10 @@
         <w:pStyle w:val="Kop2"/>
       </w:pPr>
       <w:bookmarkStart w:id="18" w:name="_Toc413416866"/>
-      <w:proofErr w:type="spellStart"/>
-      <w:r>
-        <w:t>Social</w:t>
-      </w:r>
-      <w:proofErr w:type="spellEnd"/>
-      <w:r>
-        <w:t xml:space="preserve"> media </w:t>
-      </w:r>
-      <w:proofErr w:type="spellStart"/>
-      <w:r>
-        <w:t>sharing</w:t>
+      <w:r>
+        <w:t>Social media sharing</w:t>
       </w:r>
       <w:bookmarkEnd w:id="18"/>
-      <w:proofErr w:type="spellEnd"/>
     </w:p>
     <w:p>
       <w:r>
@@ -8571,7 +8257,7 @@
           <v:shape id="_x0000_s1026" type="#_x0000_t75" style="position:absolute;margin-left:1.1pt;margin-top:-8.4pt;width:450.6pt;height:226.2pt;z-index:-251658752;mso-position-horizontal-relative:text;mso-position-vertical-relative:text">
             <v:imagedata r:id="rId18" o:title=""/>
           </v:shape>
-          <o:OLEObject Type="Embed" ProgID="Unknown" ShapeID="_x0000_s1026" DrawAspect="Content" ObjectID="_1495947991" r:id="rId19"/>
+          <o:OLEObject Type="Embed" ProgID="Unknown" ShapeID="_x0000_s1026" DrawAspect="Content" ObjectID="_1496439458" r:id="rId19"/>
         </w:object>
       </w:r>
     </w:p>
@@ -8642,15 +8328,7 @@
         <w:br/>
       </w:r>
       <w:r>
-        <w:t xml:space="preserve">Na de analyse wordt er in de volgende twee weken gewerkt aan het ontwerp. De drie categorieën, database, infrastructuur en software, worden aan de hand van modellen in kaart gebracht. Aan het einde van deze fase wordt dit model opgestuurd en </w:t>
-      </w:r>
-      <w:proofErr w:type="spellStart"/>
-      <w:r>
-        <w:t>gereviewt</w:t>
-      </w:r>
-      <w:proofErr w:type="spellEnd"/>
-      <w:r>
-        <w:t xml:space="preserve"> door een bedrijf waar we heen gaan. De producten die geleverd moeten worden zijn:</w:t>
+        <w:t>Na de analyse wordt er in de volgende twee weken gewerkt aan het ontwerp. De drie categorieën, database, infrastructuur en software, worden aan de hand van modellen in kaart gebracht. Aan het einde van deze fase wordt dit model opgestuurd en gereviewt door een bedrijf waar we heen gaan. De producten die geleverd moeten worden zijn:</w:t>
       </w:r>
     </w:p>
     <w:p>
@@ -8689,15 +8367,7 @@
         <w:spacing w:after="160" w:line="259" w:lineRule="auto"/>
       </w:pPr>
       <w:r>
-        <w:t>Softwareontwerpen (</w:t>
-      </w:r>
-      <w:proofErr w:type="spellStart"/>
-      <w:r>
-        <w:t>Usecases</w:t>
-      </w:r>
-      <w:proofErr w:type="spellEnd"/>
-      <w:r>
-        <w:t xml:space="preserve"> en klassendiagrammen)</w:t>
+        <w:t>Softwareontwerpen (Usecases en klassendiagrammen)</w:t>
       </w:r>
     </w:p>
     <w:p>
@@ -8812,15 +8482,7 @@
         <w:br/>
       </w:r>
       <w:r>
-        <w:t xml:space="preserve">De gemaakte ontwerpen voor de applicaties worden uitgewerkt. De code dient netjes geschreven te worden. De </w:t>
-      </w:r>
-      <w:proofErr w:type="spellStart"/>
-      <w:r>
-        <w:t>requirementsengineer</w:t>
-      </w:r>
-      <w:proofErr w:type="spellEnd"/>
-      <w:r>
-        <w:t xml:space="preserve"> dient hier goed op te letten. Verder zullen alle applicaties gronding getest moeten worden.</w:t>
+        <w:t>De gemaakte ontwerpen voor de applicaties worden uitgewerkt. De code dient netjes geschreven te worden. De requirementsengineer dient hier goed op te letten. Verder zullen alle applicaties gronding getest moeten worden.</w:t>
       </w:r>
     </w:p>
     <w:p>
@@ -8854,15 +8516,7 @@
         <w:t xml:space="preserve">compleet </w:t>
       </w:r>
       <w:r>
-        <w:t xml:space="preserve">systeem aan de opdrachtgever getoond. Er wordt onder anderen een demo hiervan gehouden met de </w:t>
-      </w:r>
-      <w:proofErr w:type="spellStart"/>
-      <w:r>
-        <w:t>MoSCoW</w:t>
-      </w:r>
-      <w:proofErr w:type="spellEnd"/>
-      <w:r>
-        <w:t xml:space="preserve"> lijst die samen aan de opdrachtgever getoond en besproken worden. Er is wederom weer spraken van een GO/NOGO.</w:t>
+        <w:t>systeem aan de opdrachtgever getoond. Er wordt onder anderen een demo hiervan gehouden met de MoSCoW lijst die samen aan de opdrachtgever getoond en besproken worden. Er is wederom weer spraken van een GO/NOGO.</w:t>
       </w:r>
     </w:p>
     <w:p>
@@ -8909,15 +8563,7 @@
         <w:br/>
       </w:r>
       <w:r>
-        <w:t>Er wordt wederom een analyse uitgevoerd, ditmaal over de huisstijl van het bedrijf. De web-</w:t>
-      </w:r>
-      <w:proofErr w:type="spellStart"/>
-      <w:r>
-        <w:t>based</w:t>
-      </w:r>
-      <w:proofErr w:type="spellEnd"/>
-      <w:r>
-        <w:t xml:space="preserve"> applicaties zullen ook moeten weergegeven worden in de huisstijl van het bedrijf. Er zal onder anderen gewerkt worden met:</w:t>
+        <w:t>Er wordt wederom een analyse uitgevoerd, ditmaal over de huisstijl van het bedrijf. De web-based applicaties zullen ook moeten weergegeven worden in de huisstijl van het bedrijf. Er zal onder anderen gewerkt worden met:</w:t>
       </w:r>
     </w:p>
     <w:p>
@@ -9051,15 +8697,7 @@
         <w:br/>
       </w:r>
       <w:r>
-        <w:t xml:space="preserve">De applicatie komt ten einde. In deze fase laten we nogmaals de applicatie met de </w:t>
-      </w:r>
-      <w:proofErr w:type="spellStart"/>
-      <w:r>
-        <w:t>MosCoW</w:t>
-      </w:r>
-      <w:proofErr w:type="spellEnd"/>
-      <w:r>
-        <w:t xml:space="preserve"> lijst zien zodat de opdrachtgever kan zien of alle aspecten in de applicatie zitten.</w:t>
+        <w:t>De applicatie komt ten einde. In deze fase laten we nogmaals de applicatie met de MosCoW lijst zien zodat de opdrachtgever kan zien of alle aspecten in de applicatie zitten.</w:t>
       </w:r>
     </w:p>
     <w:p>
@@ -9160,7 +8798,7 @@
           <w:rPr>
             <w:noProof/>
           </w:rPr>
-          <w:t>21</w:t>
+          <w:t>20</w:t>
         </w:r>
         <w:r>
           <w:fldChar w:fldCharType="end"/>
@@ -9184,21 +8822,8 @@
       <w:jc w:val="right"/>
     </w:pPr>
     <w:r>
-      <w:t xml:space="preserve">Mark Claessens, Kees </w:t>
+      <w:t>Mark Claessens, Kees Werson, Stan Wulms</w:t>
     </w:r>
-    <w:proofErr w:type="spellStart"/>
-    <w:r>
-      <w:t>Werson</w:t>
-    </w:r>
-    <w:proofErr w:type="spellEnd"/>
-    <w:r>
-      <w:t xml:space="preserve">, Stan </w:t>
-    </w:r>
-    <w:proofErr w:type="spellStart"/>
-    <w:r>
-      <w:t>Wulms</w:t>
-    </w:r>
-    <w:proofErr w:type="spellEnd"/>
   </w:p>
   <w:p>
     <w:pPr>
@@ -11535,7 +11160,7 @@
 </file>
 
 <file path=customXml/itemProps1.xml><?xml version="1.0" encoding="utf-8"?>
-<ds:datastoreItem xmlns:ds="http://schemas.openxmlformats.org/officeDocument/2006/customXml" ds:itemID="{9EB9D9A4-E914-47CD-9266-F6ECE08CFBE8}">
+<ds:datastoreItem xmlns:ds="http://schemas.openxmlformats.org/officeDocument/2006/customXml" ds:itemID="{26118D7A-C3D9-4530-ADA6-6BFA2CF0CF0E}">
   <ds:schemaRefs>
     <ds:schemaRef ds:uri="http://schemas.openxmlformats.org/officeDocument/2006/bibliography"/>
   </ds:schemaRefs>

</xml_diff>